<commit_message>
Add stuff to Teknologi.docx
</commit_message>
<xml_diff>
--- a/Soelvkikkert/Teknologi.docx
+++ b/Soelvkikkert/Teknologi.docx
@@ -1,6 +1,6 @@
 
 <file path=word/document.xml><?xml version="1.0" encoding="utf-8"?>
-<w:document xmlns:wpc="http://schemas.microsoft.com/office/word/2010/wordprocessingCanvas" xmlns:cx="http://schemas.microsoft.com/office/drawing/2014/chartex" xmlns:cx1="http://schemas.microsoft.com/office/drawing/2015/9/8/chartex" xmlns:cx2="http://schemas.microsoft.com/office/drawing/2015/10/21/chartex" xmlns:cx3="http://schemas.microsoft.com/office/drawing/2016/5/9/chartex" xmlns:cx4="http://schemas.microsoft.com/office/drawing/2016/5/10/chartex" xmlns:cx5="http://schemas.microsoft.com/office/drawing/2016/5/11/chartex" xmlns:cx6="http://schemas.microsoft.com/office/drawing/2016/5/12/chartex" xmlns:cx7="http://schemas.microsoft.com/office/drawing/2016/5/13/chartex" xmlns:cx8="http://schemas.microsoft.com/office/drawing/2016/5/14/chartex" xmlns:mc="http://schemas.openxmlformats.org/markup-compatibility/2006" xmlns:aink="http://schemas.microsoft.com/office/drawing/2016/ink" xmlns:am3d="http://schemas.microsoft.com/office/drawing/2017/model3d" xmlns:o="urn:schemas-microsoft-com:office:office" xmlns:r="http://schemas.openxmlformats.org/officeDocument/2006/relationships" xmlns:m="http://schemas.openxmlformats.org/officeDocument/2006/math" xmlns:v="urn:schemas-microsoft-com:vml" xmlns:wp14="http://schemas.microsoft.com/office/word/2010/wordprocessingDrawing" xmlns:wp="http://schemas.openxmlformats.org/drawingml/2006/wordprocessingDrawing" xmlns:w10="urn:schemas-microsoft-com:office:word" xmlns:w="http://schemas.openxmlformats.org/wordprocessingml/2006/main" xmlns:w14="http://schemas.microsoft.com/office/word/2010/wordml" xmlns:w15="http://schemas.microsoft.com/office/word/2012/wordml" xmlns:w16cid="http://schemas.microsoft.com/office/word/2016/wordml/cid" xmlns:w16se="http://schemas.microsoft.com/office/word/2015/wordml/symex" xmlns:wpg="http://schemas.microsoft.com/office/word/2010/wordprocessingGroup" xmlns:wpi="http://schemas.microsoft.com/office/word/2010/wordprocessingInk" xmlns:wne="http://schemas.microsoft.com/office/word/2006/wordml" xmlns:wps="http://schemas.microsoft.com/office/word/2010/wordprocessingShape" mc:Ignorable="w14 w15 w16se w16cid wp14">
+<w:document xmlns:wpc="http://schemas.microsoft.com/office/word/2010/wordprocessingCanvas" xmlns:mc="http://schemas.openxmlformats.org/markup-compatibility/2006" xmlns:o="urn:schemas-microsoft-com:office:office" xmlns:r="http://schemas.openxmlformats.org/officeDocument/2006/relationships" xmlns:m="http://schemas.openxmlformats.org/officeDocument/2006/math" xmlns:v="urn:schemas-microsoft-com:vml" xmlns:wp14="http://schemas.microsoft.com/office/word/2010/wordprocessingDrawing" xmlns:wp="http://schemas.openxmlformats.org/drawingml/2006/wordprocessingDrawing" xmlns:w10="urn:schemas-microsoft-com:office:word" xmlns:w="http://schemas.openxmlformats.org/wordprocessingml/2006/main" xmlns:w14="http://schemas.microsoft.com/office/word/2010/wordml" xmlns:w15="http://schemas.microsoft.com/office/word/2012/wordml" xmlns:wpg="http://schemas.microsoft.com/office/word/2010/wordprocessingGroup" xmlns:wpi="http://schemas.microsoft.com/office/word/2010/wordprocessingInk" xmlns:wne="http://schemas.microsoft.com/office/word/2006/wordml" xmlns:wps="http://schemas.microsoft.com/office/word/2010/wordprocessingShape" mc:Ignorable="w14 w15 wp14">
   <w:body>
     <w:p>
       <w:pPr>
@@ -25,27 +25,7 @@
           <w:sz w:val="22"/>
           <w:szCs w:val="22"/>
         </w:rPr>
-        <w:t xml:space="preserve">Adressering af MAC og </w:t>
-      </w:r>
-      <w:proofErr w:type="gramStart"/>
-      <w:r>
-        <w:rPr>
-          <w:rFonts w:ascii="Arial" w:hAnsi="Arial" w:cs="Arial"/>
-          <w:color w:val="000000"/>
-          <w:sz w:val="22"/>
-          <w:szCs w:val="22"/>
-        </w:rPr>
-        <w:t>IP adresse</w:t>
-      </w:r>
-      <w:proofErr w:type="gramEnd"/>
-      <w:r>
-        <w:rPr>
-          <w:rFonts w:ascii="Arial" w:hAnsi="Arial" w:cs="Arial"/>
-          <w:color w:val="000000"/>
-          <w:sz w:val="22"/>
-          <w:szCs w:val="22"/>
-        </w:rPr>
-        <w:t> </w:t>
+        <w:t>Adressering af MAC og IP adresse </w:t>
       </w:r>
     </w:p>
     <w:p>
@@ -90,25 +70,14 @@
           <w:szCs w:val="22"/>
         </w:rPr>
       </w:pPr>
-      <w:proofErr w:type="gramStart"/>
-      <w:r>
-        <w:rPr>
-          <w:rFonts w:ascii="Arial" w:hAnsi="Arial" w:cs="Arial"/>
-          <w:color w:val="000000"/>
-          <w:sz w:val="22"/>
-          <w:szCs w:val="22"/>
-        </w:rPr>
-        <w:t>IP adressen</w:t>
-      </w:r>
-      <w:proofErr w:type="gramEnd"/>
-      <w:r>
-        <w:rPr>
-          <w:rFonts w:ascii="Arial" w:hAnsi="Arial" w:cs="Arial"/>
-          <w:color w:val="000000"/>
-          <w:sz w:val="22"/>
-          <w:szCs w:val="22"/>
-        </w:rPr>
-        <w:t xml:space="preserve"> bliver tildelt netværksenheden af DHCP serveren.</w:t>
+      <w:r>
+        <w:rPr>
+          <w:rFonts w:ascii="Arial" w:hAnsi="Arial" w:cs="Arial"/>
+          <w:color w:val="000000"/>
+          <w:sz w:val="22"/>
+          <w:szCs w:val="22"/>
+        </w:rPr>
+        <w:t>IP adressen bliver tildelt netværksenheden af DHCP serveren.</w:t>
       </w:r>
     </w:p>
     <w:p>
@@ -173,87 +142,7 @@
           <w:sz w:val="22"/>
           <w:szCs w:val="22"/>
         </w:rPr>
-        <w:t xml:space="preserve">Også kaldet </w:t>
-      </w:r>
-      <w:proofErr w:type="spellStart"/>
-      <w:r>
-        <w:rPr>
-          <w:rFonts w:ascii="Arial" w:hAnsi="Arial" w:cs="Arial"/>
-          <w:color w:val="000000"/>
-          <w:sz w:val="22"/>
-          <w:szCs w:val="22"/>
-        </w:rPr>
-        <w:t>PDU’er</w:t>
-      </w:r>
-      <w:proofErr w:type="spellEnd"/>
-      <w:r>
-        <w:rPr>
-          <w:rFonts w:ascii="Arial" w:hAnsi="Arial" w:cs="Arial"/>
-          <w:color w:val="000000"/>
-          <w:sz w:val="22"/>
-          <w:szCs w:val="22"/>
-        </w:rPr>
-        <w:t xml:space="preserve"> er lidt ligesom et brev eller en pakke, den har i Afsender og modtager på sig i form af </w:t>
-      </w:r>
-      <w:proofErr w:type="gramStart"/>
-      <w:r>
-        <w:rPr>
-          <w:rFonts w:ascii="Arial" w:hAnsi="Arial" w:cs="Arial"/>
-          <w:color w:val="000000"/>
-          <w:sz w:val="22"/>
-          <w:szCs w:val="22"/>
-        </w:rPr>
-        <w:t>IP adressen</w:t>
-      </w:r>
-      <w:proofErr w:type="gramEnd"/>
-      <w:r>
-        <w:rPr>
-          <w:rFonts w:ascii="Arial" w:hAnsi="Arial" w:cs="Arial"/>
-          <w:color w:val="000000"/>
-          <w:sz w:val="22"/>
-          <w:szCs w:val="22"/>
-        </w:rPr>
-        <w:t xml:space="preserve">. MAC adressen bruges til at fortælle hvor pakken skal hen næste gang for at komme til dens destination. Når vi pusher til </w:t>
-      </w:r>
-      <w:proofErr w:type="spellStart"/>
-      <w:r>
-        <w:rPr>
-          <w:rFonts w:ascii="Arial" w:hAnsi="Arial" w:cs="Arial"/>
-          <w:color w:val="000000"/>
-          <w:sz w:val="22"/>
-          <w:szCs w:val="22"/>
-        </w:rPr>
-        <w:t>github</w:t>
-      </w:r>
-      <w:proofErr w:type="spellEnd"/>
-      <w:r>
-        <w:rPr>
-          <w:rFonts w:ascii="Arial" w:hAnsi="Arial" w:cs="Arial"/>
-          <w:color w:val="000000"/>
-          <w:sz w:val="22"/>
-          <w:szCs w:val="22"/>
-        </w:rPr>
-        <w:t xml:space="preserve"> bliver der sendt en PDU fra vores computer til </w:t>
-      </w:r>
-      <w:proofErr w:type="spellStart"/>
-      <w:r>
-        <w:rPr>
-          <w:rFonts w:ascii="Arial" w:hAnsi="Arial" w:cs="Arial"/>
-          <w:color w:val="000000"/>
-          <w:sz w:val="22"/>
-          <w:szCs w:val="22"/>
-        </w:rPr>
-        <w:t>Githubs</w:t>
-      </w:r>
-      <w:proofErr w:type="spellEnd"/>
-      <w:r>
-        <w:rPr>
-          <w:rFonts w:ascii="Arial" w:hAnsi="Arial" w:cs="Arial"/>
-          <w:color w:val="000000"/>
-          <w:sz w:val="22"/>
-          <w:szCs w:val="22"/>
-        </w:rPr>
-        <w:t xml:space="preserve"> server. </w:t>
+        <w:t xml:space="preserve">Også kaldet PDU’er er lidt ligesom et brev eller en pakke, den har i Afsender og modtager på sig i form af IP adressen. MAC adressen bruges til at fortælle hvor pakken skal hen næste gang for at komme til dens destination. Når vi pusher til github bliver der sendt en PDU fra vores computer til Githubs server. </w:t>
       </w:r>
     </w:p>
     <w:p>
@@ -298,6 +187,33 @@
           <w:szCs w:val="22"/>
         </w:rPr>
       </w:pPr>
+      <w:r>
+        <w:rPr>
+          <w:rFonts w:ascii="Arial" w:hAnsi="Arial" w:cs="Arial"/>
+          <w:color w:val="000000"/>
+          <w:sz w:val="22"/>
+          <w:szCs w:val="22"/>
+        </w:rPr>
+        <w:t xml:space="preserve">Der bliver selvfølgelig anvendt en række protokoller for at </w:t>
+      </w:r>
+      <w:r>
+        <w:rPr>
+          <w:rFonts w:ascii="Arial" w:hAnsi="Arial" w:cs="Arial"/>
+          <w:color w:val="000000"/>
+          <w:sz w:val="22"/>
+          <w:szCs w:val="22"/>
+        </w:rPr>
+        <w:t>facilitere</w:t>
+      </w:r>
+      <w:r>
+        <w:rPr>
+          <w:rFonts w:ascii="Arial" w:hAnsi="Arial" w:cs="Arial"/>
+          <w:color w:val="000000"/>
+          <w:sz w:val="22"/>
+          <w:szCs w:val="22"/>
+        </w:rPr>
+        <w:t xml:space="preserve"> netværks traffikken, selvom vi ikke har direkte kontakt med disse protokoller kan det være gavnligt at kende lidt til dem, især HTTP da det er den protokol vi har en chance for reelt set at komme i kontakt med igennem en HttpContext.</w:t>
+      </w:r>
     </w:p>
     <w:p>
       <w:pPr>
@@ -341,6 +257,15 @@
           <w:szCs w:val="22"/>
         </w:rPr>
       </w:pPr>
+      <w:r>
+        <w:rPr>
+          <w:rFonts w:ascii="Arial" w:hAnsi="Arial" w:cs="Arial"/>
+          <w:color w:val="000000"/>
+          <w:sz w:val="22"/>
+          <w:szCs w:val="22"/>
+        </w:rPr>
+        <w:t>Wide Area Network, i bund og grund et andet term for internettet som vi kender det, eftersom vores produkt er hostet og tilgængeligt på internettet er det klart at vi arbejder med WAN</w:t>
+      </w:r>
     </w:p>
     <w:p>
       <w:pPr>
@@ -367,17 +292,714 @@
         </w:rPr>
         <w:t>HTTP</w:t>
       </w:r>
-      <w:r>
-        <w:rPr>
-          <w:rFonts w:ascii="Arial" w:hAnsi="Arial" w:cs="Arial"/>
-          <w:color w:val="000000"/>
-          <w:sz w:val="22"/>
-          <w:szCs w:val="22"/>
-        </w:rPr>
-        <w:tab/>
-      </w:r>
-    </w:p>
-    <w:p>
+    </w:p>
+    <w:p>
+      <w:pPr>
+        <w:pStyle w:val="NormalWeb"/>
+        <w:numPr>
+          <w:ilvl w:val="1"/>
+          <w:numId w:val="2"/>
+        </w:numPr>
+        <w:spacing w:before="0" w:beforeAutospacing="0" w:after="0" w:afterAutospacing="0"/>
+        <w:textAlignment w:val="baseline"/>
+        <w:rPr>
+          <w:rFonts w:ascii="Arial" w:hAnsi="Arial" w:cs="Arial"/>
+          <w:color w:val="000000"/>
+          <w:sz w:val="22"/>
+          <w:szCs w:val="22"/>
+        </w:rPr>
+      </w:pPr>
+      <w:r>
+        <w:rPr>
+          <w:rFonts w:ascii="Arial" w:hAnsi="Arial" w:cs="Arial"/>
+          <w:color w:val="000000"/>
+          <w:sz w:val="22"/>
+          <w:szCs w:val="22"/>
+        </w:rPr>
+        <w:t>Hyper Text Transfer Protocol, er den lag 7 protokol som oftest anvendes til at kommunikerer med webservers. Hyper text kommer fra at det ikke blot er text som kan sendes med HTTP, men også filer. Beskeder der sendes med HTTP kaldes også et request, og et requests indeholder ikke kun data, men også en header der beskriver dataen, og andet indformation omkring kommunikationen, sådan en header kan se ud som følgende:</w:t>
+      </w:r>
+    </w:p>
+    <w:p>
+      <w:pPr>
+        <w:pStyle w:val="Listeafsnit"/>
+        <w:numPr>
+          <w:ilvl w:val="0"/>
+          <w:numId w:val="2"/>
+        </w:numPr>
+        <w:pBdr>
+          <w:top w:val="single" w:sz="6" w:space="12" w:color="EAECF0"/>
+          <w:left w:val="single" w:sz="6" w:space="12" w:color="EAECF0"/>
+          <w:bottom w:val="single" w:sz="6" w:space="12" w:color="EAECF0"/>
+          <w:right w:val="single" w:sz="6" w:space="12" w:color="EAECF0"/>
+        </w:pBdr>
+        <w:shd w:val="clear" w:color="auto" w:fill="F8F9FA"/>
+        <w:tabs>
+          <w:tab w:val="left" w:pos="916"/>
+          <w:tab w:val="left" w:pos="1832"/>
+          <w:tab w:val="left" w:pos="2748"/>
+          <w:tab w:val="left" w:pos="3664"/>
+          <w:tab w:val="left" w:pos="4580"/>
+          <w:tab w:val="left" w:pos="5496"/>
+          <w:tab w:val="left" w:pos="6412"/>
+          <w:tab w:val="left" w:pos="7328"/>
+          <w:tab w:val="left" w:pos="8244"/>
+          <w:tab w:val="left" w:pos="9160"/>
+          <w:tab w:val="left" w:pos="10076"/>
+          <w:tab w:val="left" w:pos="10992"/>
+          <w:tab w:val="left" w:pos="11908"/>
+          <w:tab w:val="left" w:pos="12824"/>
+          <w:tab w:val="left" w:pos="13740"/>
+          <w:tab w:val="left" w:pos="14656"/>
+        </w:tabs>
+        <w:spacing w:line="312" w:lineRule="atLeast"/>
+        <w:rPr>
+          <w:rFonts w:ascii="Courier New" w:eastAsia="Times New Roman" w:hAnsi="Courier New" w:cs="Courier New"/>
+          <w:color w:val="000000"/>
+          <w:sz w:val="21"/>
+          <w:szCs w:val="21"/>
+          <w:lang w:val="da-DK"/>
+        </w:rPr>
+      </w:pPr>
+      <w:r>
+        <w:rPr>
+          <w:rFonts w:ascii="Courier New" w:eastAsia="Times New Roman" w:hAnsi="Courier New" w:cs="Courier New"/>
+          <w:color w:val="7D9029"/>
+          <w:sz w:val="21"/>
+          <w:szCs w:val="21"/>
+          <w:lang w:val="da-DK"/>
+        </w:rPr>
+        <w:t>Date</w:t>
+      </w:r>
+      <w:r>
+        <w:rPr>
+          <w:rFonts w:ascii="Courier New" w:eastAsia="Times New Roman" w:hAnsi="Courier New" w:cs="Courier New"/>
+          <w:color w:val="666666"/>
+          <w:sz w:val="21"/>
+          <w:szCs w:val="21"/>
+          <w:lang w:val="da-DK"/>
+        </w:rPr>
+        <w:t>:</w:t>
+      </w:r>
+      <w:r>
+        <w:rPr>
+          <w:rFonts w:ascii="Courier New" w:eastAsia="Times New Roman" w:hAnsi="Courier New" w:cs="Courier New"/>
+          <w:color w:val="000000"/>
+          <w:sz w:val="21"/>
+          <w:szCs w:val="21"/>
+          <w:lang w:val="da-DK"/>
+        </w:rPr>
+        <w:t xml:space="preserve"> Mon, 23 May 2005 22:38:34 GMT</w:t>
+      </w:r>
+    </w:p>
+    <w:p>
+      <w:pPr>
+        <w:pStyle w:val="Listeafsnit"/>
+        <w:numPr>
+          <w:ilvl w:val="0"/>
+          <w:numId w:val="2"/>
+        </w:numPr>
+        <w:pBdr>
+          <w:top w:val="single" w:sz="6" w:space="12" w:color="EAECF0"/>
+          <w:left w:val="single" w:sz="6" w:space="12" w:color="EAECF0"/>
+          <w:bottom w:val="single" w:sz="6" w:space="12" w:color="EAECF0"/>
+          <w:right w:val="single" w:sz="6" w:space="12" w:color="EAECF0"/>
+        </w:pBdr>
+        <w:shd w:val="clear" w:color="auto" w:fill="F8F9FA"/>
+        <w:tabs>
+          <w:tab w:val="left" w:pos="916"/>
+          <w:tab w:val="left" w:pos="1832"/>
+          <w:tab w:val="left" w:pos="2748"/>
+          <w:tab w:val="left" w:pos="3664"/>
+          <w:tab w:val="left" w:pos="4580"/>
+          <w:tab w:val="left" w:pos="5496"/>
+          <w:tab w:val="left" w:pos="6412"/>
+          <w:tab w:val="left" w:pos="7328"/>
+          <w:tab w:val="left" w:pos="8244"/>
+          <w:tab w:val="left" w:pos="9160"/>
+          <w:tab w:val="left" w:pos="10076"/>
+          <w:tab w:val="left" w:pos="10992"/>
+          <w:tab w:val="left" w:pos="11908"/>
+          <w:tab w:val="left" w:pos="12824"/>
+          <w:tab w:val="left" w:pos="13740"/>
+          <w:tab w:val="left" w:pos="14656"/>
+        </w:tabs>
+        <w:spacing w:line="312" w:lineRule="atLeast"/>
+        <w:rPr>
+          <w:rFonts w:ascii="Courier New" w:eastAsia="Times New Roman" w:hAnsi="Courier New" w:cs="Courier New"/>
+          <w:color w:val="000000"/>
+          <w:sz w:val="21"/>
+          <w:szCs w:val="21"/>
+          <w:lang w:val="en-US"/>
+        </w:rPr>
+      </w:pPr>
+      <w:r>
+        <w:rPr>
+          <w:rFonts w:ascii="Courier New" w:eastAsia="Times New Roman" w:hAnsi="Courier New" w:cs="Courier New"/>
+          <w:color w:val="7D9029"/>
+          <w:sz w:val="21"/>
+          <w:szCs w:val="21"/>
+          <w:lang w:val="en-US"/>
+        </w:rPr>
+        <w:t>Content-Type</w:t>
+      </w:r>
+      <w:r>
+        <w:rPr>
+          <w:rFonts w:ascii="Courier New" w:eastAsia="Times New Roman" w:hAnsi="Courier New" w:cs="Courier New"/>
+          <w:color w:val="666666"/>
+          <w:sz w:val="21"/>
+          <w:szCs w:val="21"/>
+          <w:lang w:val="en-US"/>
+        </w:rPr>
+        <w:t>:</w:t>
+      </w:r>
+      <w:r>
+        <w:rPr>
+          <w:rFonts w:ascii="Courier New" w:eastAsia="Times New Roman" w:hAnsi="Courier New" w:cs="Courier New"/>
+          <w:color w:val="000000"/>
+          <w:sz w:val="21"/>
+          <w:szCs w:val="21"/>
+          <w:lang w:val="en-US"/>
+        </w:rPr>
+        <w:t xml:space="preserve"> text/html; charset=UTF-8</w:t>
+      </w:r>
+    </w:p>
+    <w:p>
+      <w:pPr>
+        <w:pStyle w:val="Listeafsnit"/>
+        <w:numPr>
+          <w:ilvl w:val="0"/>
+          <w:numId w:val="2"/>
+        </w:numPr>
+        <w:pBdr>
+          <w:top w:val="single" w:sz="6" w:space="12" w:color="EAECF0"/>
+          <w:left w:val="single" w:sz="6" w:space="12" w:color="EAECF0"/>
+          <w:bottom w:val="single" w:sz="6" w:space="12" w:color="EAECF0"/>
+          <w:right w:val="single" w:sz="6" w:space="12" w:color="EAECF0"/>
+        </w:pBdr>
+        <w:shd w:val="clear" w:color="auto" w:fill="F8F9FA"/>
+        <w:tabs>
+          <w:tab w:val="left" w:pos="916"/>
+          <w:tab w:val="left" w:pos="1832"/>
+          <w:tab w:val="left" w:pos="2748"/>
+          <w:tab w:val="left" w:pos="3664"/>
+          <w:tab w:val="left" w:pos="4580"/>
+          <w:tab w:val="left" w:pos="5496"/>
+          <w:tab w:val="left" w:pos="6412"/>
+          <w:tab w:val="left" w:pos="7328"/>
+          <w:tab w:val="left" w:pos="8244"/>
+          <w:tab w:val="left" w:pos="9160"/>
+          <w:tab w:val="left" w:pos="10076"/>
+          <w:tab w:val="left" w:pos="10992"/>
+          <w:tab w:val="left" w:pos="11908"/>
+          <w:tab w:val="left" w:pos="12824"/>
+          <w:tab w:val="left" w:pos="13740"/>
+          <w:tab w:val="left" w:pos="14656"/>
+        </w:tabs>
+        <w:spacing w:line="312" w:lineRule="atLeast"/>
+        <w:rPr>
+          <w:rFonts w:ascii="Courier New" w:eastAsia="Times New Roman" w:hAnsi="Courier New" w:cs="Courier New"/>
+          <w:color w:val="000000"/>
+          <w:sz w:val="21"/>
+          <w:szCs w:val="21"/>
+          <w:lang w:val="da-DK"/>
+        </w:rPr>
+      </w:pPr>
+      <w:r>
+        <w:rPr>
+          <w:rFonts w:ascii="Courier New" w:eastAsia="Times New Roman" w:hAnsi="Courier New" w:cs="Courier New"/>
+          <w:color w:val="7D9029"/>
+          <w:sz w:val="21"/>
+          <w:szCs w:val="21"/>
+          <w:lang w:val="da-DK"/>
+        </w:rPr>
+        <w:t>Content-Length</w:t>
+      </w:r>
+      <w:r>
+        <w:rPr>
+          <w:rFonts w:ascii="Courier New" w:eastAsia="Times New Roman" w:hAnsi="Courier New" w:cs="Courier New"/>
+          <w:color w:val="666666"/>
+          <w:sz w:val="21"/>
+          <w:szCs w:val="21"/>
+          <w:lang w:val="da-DK"/>
+        </w:rPr>
+        <w:t>:</w:t>
+      </w:r>
+      <w:r>
+        <w:rPr>
+          <w:rFonts w:ascii="Courier New" w:eastAsia="Times New Roman" w:hAnsi="Courier New" w:cs="Courier New"/>
+          <w:color w:val="000000"/>
+          <w:sz w:val="21"/>
+          <w:szCs w:val="21"/>
+          <w:lang w:val="da-DK"/>
+        </w:rPr>
+        <w:t xml:space="preserve"> 138</w:t>
+      </w:r>
+    </w:p>
+    <w:p>
+      <w:pPr>
+        <w:pStyle w:val="Listeafsnit"/>
+        <w:numPr>
+          <w:ilvl w:val="0"/>
+          <w:numId w:val="2"/>
+        </w:numPr>
+        <w:pBdr>
+          <w:top w:val="single" w:sz="6" w:space="12" w:color="EAECF0"/>
+          <w:left w:val="single" w:sz="6" w:space="12" w:color="EAECF0"/>
+          <w:bottom w:val="single" w:sz="6" w:space="12" w:color="EAECF0"/>
+          <w:right w:val="single" w:sz="6" w:space="12" w:color="EAECF0"/>
+        </w:pBdr>
+        <w:shd w:val="clear" w:color="auto" w:fill="F8F9FA"/>
+        <w:tabs>
+          <w:tab w:val="left" w:pos="916"/>
+          <w:tab w:val="left" w:pos="1832"/>
+          <w:tab w:val="left" w:pos="2748"/>
+          <w:tab w:val="left" w:pos="3664"/>
+          <w:tab w:val="left" w:pos="4580"/>
+          <w:tab w:val="left" w:pos="5496"/>
+          <w:tab w:val="left" w:pos="6412"/>
+          <w:tab w:val="left" w:pos="7328"/>
+          <w:tab w:val="left" w:pos="8244"/>
+          <w:tab w:val="left" w:pos="9160"/>
+          <w:tab w:val="left" w:pos="10076"/>
+          <w:tab w:val="left" w:pos="10992"/>
+          <w:tab w:val="left" w:pos="11908"/>
+          <w:tab w:val="left" w:pos="12824"/>
+          <w:tab w:val="left" w:pos="13740"/>
+          <w:tab w:val="left" w:pos="14656"/>
+        </w:tabs>
+        <w:spacing w:line="312" w:lineRule="atLeast"/>
+        <w:rPr>
+          <w:rFonts w:ascii="Courier New" w:eastAsia="Times New Roman" w:hAnsi="Courier New" w:cs="Courier New"/>
+          <w:color w:val="000000"/>
+          <w:sz w:val="21"/>
+          <w:szCs w:val="21"/>
+          <w:lang w:val="da-DK"/>
+        </w:rPr>
+      </w:pPr>
+      <w:r>
+        <w:rPr>
+          <w:rFonts w:ascii="Courier New" w:eastAsia="Times New Roman" w:hAnsi="Courier New" w:cs="Courier New"/>
+          <w:color w:val="7D9029"/>
+          <w:sz w:val="21"/>
+          <w:szCs w:val="21"/>
+          <w:lang w:val="da-DK"/>
+        </w:rPr>
+        <w:t>Last-Modified</w:t>
+      </w:r>
+      <w:r>
+        <w:rPr>
+          <w:rFonts w:ascii="Courier New" w:eastAsia="Times New Roman" w:hAnsi="Courier New" w:cs="Courier New"/>
+          <w:color w:val="666666"/>
+          <w:sz w:val="21"/>
+          <w:szCs w:val="21"/>
+          <w:lang w:val="da-DK"/>
+        </w:rPr>
+        <w:t>:</w:t>
+      </w:r>
+      <w:r>
+        <w:rPr>
+          <w:rFonts w:ascii="Courier New" w:eastAsia="Times New Roman" w:hAnsi="Courier New" w:cs="Courier New"/>
+          <w:color w:val="000000"/>
+          <w:sz w:val="21"/>
+          <w:szCs w:val="21"/>
+          <w:lang w:val="da-DK"/>
+        </w:rPr>
+        <w:t xml:space="preserve"> Wed, 08 Jan 2003 23:11:55 GMT</w:t>
+      </w:r>
+    </w:p>
+    <w:p>
+      <w:pPr>
+        <w:pStyle w:val="Listeafsnit"/>
+        <w:numPr>
+          <w:ilvl w:val="0"/>
+          <w:numId w:val="2"/>
+        </w:numPr>
+        <w:pBdr>
+          <w:top w:val="single" w:sz="6" w:space="12" w:color="EAECF0"/>
+          <w:left w:val="single" w:sz="6" w:space="12" w:color="EAECF0"/>
+          <w:bottom w:val="single" w:sz="6" w:space="12" w:color="EAECF0"/>
+          <w:right w:val="single" w:sz="6" w:space="12" w:color="EAECF0"/>
+        </w:pBdr>
+        <w:shd w:val="clear" w:color="auto" w:fill="F8F9FA"/>
+        <w:tabs>
+          <w:tab w:val="left" w:pos="916"/>
+          <w:tab w:val="left" w:pos="1832"/>
+          <w:tab w:val="left" w:pos="2748"/>
+          <w:tab w:val="left" w:pos="3664"/>
+          <w:tab w:val="left" w:pos="4580"/>
+          <w:tab w:val="left" w:pos="5496"/>
+          <w:tab w:val="left" w:pos="6412"/>
+          <w:tab w:val="left" w:pos="7328"/>
+          <w:tab w:val="left" w:pos="8244"/>
+          <w:tab w:val="left" w:pos="9160"/>
+          <w:tab w:val="left" w:pos="10076"/>
+          <w:tab w:val="left" w:pos="10992"/>
+          <w:tab w:val="left" w:pos="11908"/>
+          <w:tab w:val="left" w:pos="12824"/>
+          <w:tab w:val="left" w:pos="13740"/>
+          <w:tab w:val="left" w:pos="14656"/>
+        </w:tabs>
+        <w:spacing w:line="312" w:lineRule="atLeast"/>
+        <w:rPr>
+          <w:rFonts w:ascii="Courier New" w:eastAsia="Times New Roman" w:hAnsi="Courier New" w:cs="Courier New"/>
+          <w:color w:val="000000"/>
+          <w:sz w:val="21"/>
+          <w:szCs w:val="21"/>
+          <w:lang w:val="en-US"/>
+        </w:rPr>
+      </w:pPr>
+      <w:r>
+        <w:rPr>
+          <w:rFonts w:ascii="Courier New" w:eastAsia="Times New Roman" w:hAnsi="Courier New" w:cs="Courier New"/>
+          <w:color w:val="7D9029"/>
+          <w:sz w:val="21"/>
+          <w:szCs w:val="21"/>
+          <w:lang w:val="en-US"/>
+        </w:rPr>
+        <w:t>Server</w:t>
+      </w:r>
+      <w:r>
+        <w:rPr>
+          <w:rFonts w:ascii="Courier New" w:eastAsia="Times New Roman" w:hAnsi="Courier New" w:cs="Courier New"/>
+          <w:color w:val="666666"/>
+          <w:sz w:val="21"/>
+          <w:szCs w:val="21"/>
+          <w:lang w:val="en-US"/>
+        </w:rPr>
+        <w:t>:</w:t>
+      </w:r>
+      <w:r>
+        <w:rPr>
+          <w:rFonts w:ascii="Courier New" w:eastAsia="Times New Roman" w:hAnsi="Courier New" w:cs="Courier New"/>
+          <w:color w:val="000000"/>
+          <w:sz w:val="21"/>
+          <w:szCs w:val="21"/>
+          <w:lang w:val="en-US"/>
+        </w:rPr>
+        <w:t xml:space="preserve"> Apache/1.3.3.7 (Unix) (Red-Hat/Linux)</w:t>
+      </w:r>
+    </w:p>
+    <w:p>
+      <w:pPr>
+        <w:pStyle w:val="Listeafsnit"/>
+        <w:numPr>
+          <w:ilvl w:val="0"/>
+          <w:numId w:val="2"/>
+        </w:numPr>
+        <w:pBdr>
+          <w:top w:val="single" w:sz="6" w:space="12" w:color="EAECF0"/>
+          <w:left w:val="single" w:sz="6" w:space="12" w:color="EAECF0"/>
+          <w:bottom w:val="single" w:sz="6" w:space="12" w:color="EAECF0"/>
+          <w:right w:val="single" w:sz="6" w:space="12" w:color="EAECF0"/>
+        </w:pBdr>
+        <w:shd w:val="clear" w:color="auto" w:fill="F8F9FA"/>
+        <w:tabs>
+          <w:tab w:val="left" w:pos="916"/>
+          <w:tab w:val="left" w:pos="1832"/>
+          <w:tab w:val="left" w:pos="2748"/>
+          <w:tab w:val="left" w:pos="3664"/>
+          <w:tab w:val="left" w:pos="4580"/>
+          <w:tab w:val="left" w:pos="5496"/>
+          <w:tab w:val="left" w:pos="6412"/>
+          <w:tab w:val="left" w:pos="7328"/>
+          <w:tab w:val="left" w:pos="8244"/>
+          <w:tab w:val="left" w:pos="9160"/>
+          <w:tab w:val="left" w:pos="10076"/>
+          <w:tab w:val="left" w:pos="10992"/>
+          <w:tab w:val="left" w:pos="11908"/>
+          <w:tab w:val="left" w:pos="12824"/>
+          <w:tab w:val="left" w:pos="13740"/>
+          <w:tab w:val="left" w:pos="14656"/>
+        </w:tabs>
+        <w:spacing w:line="312" w:lineRule="atLeast"/>
+        <w:rPr>
+          <w:rFonts w:ascii="Courier New" w:eastAsia="Times New Roman" w:hAnsi="Courier New" w:cs="Courier New"/>
+          <w:color w:val="000000"/>
+          <w:sz w:val="21"/>
+          <w:szCs w:val="21"/>
+          <w:lang w:val="da-DK"/>
+        </w:rPr>
+      </w:pPr>
+      <w:r>
+        <w:rPr>
+          <w:rFonts w:ascii="Courier New" w:eastAsia="Times New Roman" w:hAnsi="Courier New" w:cs="Courier New"/>
+          <w:color w:val="7D9029"/>
+          <w:sz w:val="21"/>
+          <w:szCs w:val="21"/>
+          <w:lang w:val="da-DK"/>
+        </w:rPr>
+        <w:t>ETag</w:t>
+      </w:r>
+      <w:r>
+        <w:rPr>
+          <w:rFonts w:ascii="Courier New" w:eastAsia="Times New Roman" w:hAnsi="Courier New" w:cs="Courier New"/>
+          <w:color w:val="666666"/>
+          <w:sz w:val="21"/>
+          <w:szCs w:val="21"/>
+          <w:lang w:val="da-DK"/>
+        </w:rPr>
+        <w:t>:</w:t>
+      </w:r>
+      <w:r>
+        <w:rPr>
+          <w:rFonts w:ascii="Courier New" w:eastAsia="Times New Roman" w:hAnsi="Courier New" w:cs="Courier New"/>
+          <w:color w:val="000000"/>
+          <w:sz w:val="21"/>
+          <w:szCs w:val="21"/>
+          <w:lang w:val="da-DK"/>
+        </w:rPr>
+        <w:t xml:space="preserve"> "3f80f-1b6-3e1cb03b"</w:t>
+      </w:r>
+    </w:p>
+    <w:p>
+      <w:pPr>
+        <w:pStyle w:val="Listeafsnit"/>
+        <w:numPr>
+          <w:ilvl w:val="0"/>
+          <w:numId w:val="2"/>
+        </w:numPr>
+        <w:pBdr>
+          <w:top w:val="single" w:sz="6" w:space="12" w:color="EAECF0"/>
+          <w:left w:val="single" w:sz="6" w:space="12" w:color="EAECF0"/>
+          <w:bottom w:val="single" w:sz="6" w:space="12" w:color="EAECF0"/>
+          <w:right w:val="single" w:sz="6" w:space="12" w:color="EAECF0"/>
+        </w:pBdr>
+        <w:shd w:val="clear" w:color="auto" w:fill="F8F9FA"/>
+        <w:tabs>
+          <w:tab w:val="left" w:pos="916"/>
+          <w:tab w:val="left" w:pos="1832"/>
+          <w:tab w:val="left" w:pos="2748"/>
+          <w:tab w:val="left" w:pos="3664"/>
+          <w:tab w:val="left" w:pos="4580"/>
+          <w:tab w:val="left" w:pos="5496"/>
+          <w:tab w:val="left" w:pos="6412"/>
+          <w:tab w:val="left" w:pos="7328"/>
+          <w:tab w:val="left" w:pos="8244"/>
+          <w:tab w:val="left" w:pos="9160"/>
+          <w:tab w:val="left" w:pos="10076"/>
+          <w:tab w:val="left" w:pos="10992"/>
+          <w:tab w:val="left" w:pos="11908"/>
+          <w:tab w:val="left" w:pos="12824"/>
+          <w:tab w:val="left" w:pos="13740"/>
+          <w:tab w:val="left" w:pos="14656"/>
+        </w:tabs>
+        <w:spacing w:line="312" w:lineRule="atLeast"/>
+        <w:rPr>
+          <w:rFonts w:ascii="Courier New" w:eastAsia="Times New Roman" w:hAnsi="Courier New" w:cs="Courier New"/>
+          <w:color w:val="000000"/>
+          <w:sz w:val="21"/>
+          <w:szCs w:val="21"/>
+          <w:lang w:val="da-DK"/>
+        </w:rPr>
+      </w:pPr>
+      <w:r>
+        <w:rPr>
+          <w:rFonts w:ascii="Courier New" w:eastAsia="Times New Roman" w:hAnsi="Courier New" w:cs="Courier New"/>
+          <w:color w:val="7D9029"/>
+          <w:sz w:val="21"/>
+          <w:szCs w:val="21"/>
+          <w:lang w:val="da-DK"/>
+        </w:rPr>
+        <w:t>Accept-Ranges</w:t>
+      </w:r>
+      <w:r>
+        <w:rPr>
+          <w:rFonts w:ascii="Courier New" w:eastAsia="Times New Roman" w:hAnsi="Courier New" w:cs="Courier New"/>
+          <w:color w:val="666666"/>
+          <w:sz w:val="21"/>
+          <w:szCs w:val="21"/>
+          <w:lang w:val="da-DK"/>
+        </w:rPr>
+        <w:t>:</w:t>
+      </w:r>
+      <w:r>
+        <w:rPr>
+          <w:rFonts w:ascii="Courier New" w:eastAsia="Times New Roman" w:hAnsi="Courier New" w:cs="Courier New"/>
+          <w:color w:val="000000"/>
+          <w:sz w:val="21"/>
+          <w:szCs w:val="21"/>
+          <w:lang w:val="da-DK"/>
+        </w:rPr>
+        <w:t xml:space="preserve"> bytes</w:t>
+      </w:r>
+    </w:p>
+    <w:p>
+      <w:pPr>
+        <w:pStyle w:val="Listeafsnit"/>
+        <w:numPr>
+          <w:ilvl w:val="0"/>
+          <w:numId w:val="2"/>
+        </w:numPr>
+        <w:pBdr>
+          <w:top w:val="single" w:sz="6" w:space="12" w:color="EAECF0"/>
+          <w:left w:val="single" w:sz="6" w:space="12" w:color="EAECF0"/>
+          <w:bottom w:val="single" w:sz="6" w:space="12" w:color="EAECF0"/>
+          <w:right w:val="single" w:sz="6" w:space="12" w:color="EAECF0"/>
+        </w:pBdr>
+        <w:shd w:val="clear" w:color="auto" w:fill="F8F9FA"/>
+        <w:tabs>
+          <w:tab w:val="left" w:pos="916"/>
+          <w:tab w:val="left" w:pos="1832"/>
+          <w:tab w:val="left" w:pos="2748"/>
+          <w:tab w:val="left" w:pos="3664"/>
+          <w:tab w:val="left" w:pos="4580"/>
+          <w:tab w:val="left" w:pos="5496"/>
+          <w:tab w:val="left" w:pos="6412"/>
+          <w:tab w:val="left" w:pos="7328"/>
+          <w:tab w:val="left" w:pos="8244"/>
+          <w:tab w:val="left" w:pos="9160"/>
+          <w:tab w:val="left" w:pos="10076"/>
+          <w:tab w:val="left" w:pos="10992"/>
+          <w:tab w:val="left" w:pos="11908"/>
+          <w:tab w:val="left" w:pos="12824"/>
+          <w:tab w:val="left" w:pos="13740"/>
+          <w:tab w:val="left" w:pos="14656"/>
+        </w:tabs>
+        <w:spacing w:line="312" w:lineRule="atLeast"/>
+        <w:rPr>
+          <w:rFonts w:ascii="Courier New" w:eastAsia="Times New Roman" w:hAnsi="Courier New" w:cs="Courier New"/>
+          <w:color w:val="000000"/>
+          <w:sz w:val="21"/>
+          <w:szCs w:val="21"/>
+          <w:lang w:val="da-DK"/>
+        </w:rPr>
+      </w:pPr>
+      <w:r>
+        <w:rPr>
+          <w:rFonts w:ascii="Courier New" w:eastAsia="Times New Roman" w:hAnsi="Courier New" w:cs="Courier New"/>
+          <w:color w:val="7D9029"/>
+          <w:sz w:val="21"/>
+          <w:szCs w:val="21"/>
+          <w:lang w:val="da-DK"/>
+        </w:rPr>
+        <w:t>Connection</w:t>
+      </w:r>
+      <w:r>
+        <w:rPr>
+          <w:rFonts w:ascii="Courier New" w:eastAsia="Times New Roman" w:hAnsi="Courier New" w:cs="Courier New"/>
+          <w:color w:val="666666"/>
+          <w:sz w:val="21"/>
+          <w:szCs w:val="21"/>
+          <w:lang w:val="da-DK"/>
+        </w:rPr>
+        <w:t>:</w:t>
+      </w:r>
+      <w:r>
+        <w:rPr>
+          <w:rFonts w:ascii="Courier New" w:eastAsia="Times New Roman" w:hAnsi="Courier New" w:cs="Courier New"/>
+          <w:color w:val="000000"/>
+          <w:sz w:val="21"/>
+          <w:szCs w:val="21"/>
+          <w:lang w:val="da-DK"/>
+        </w:rPr>
+        <w:t xml:space="preserve"> close</w:t>
+      </w:r>
+    </w:p>
+    <w:p>
+      <w:pPr>
+        <w:pStyle w:val="NormalWeb"/>
+        <w:spacing w:before="0" w:beforeAutospacing="0" w:after="0" w:afterAutospacing="0"/>
+        <w:ind w:left="1440"/>
+        <w:textAlignment w:val="baseline"/>
+        <w:rPr>
+          <w:rFonts w:ascii="Arial" w:hAnsi="Arial" w:cs="Arial"/>
+          <w:color w:val="000000"/>
+          <w:sz w:val="22"/>
+          <w:szCs w:val="22"/>
+        </w:rPr>
+      </w:pPr>
+      <w:r>
+        <w:rPr>
+          <w:rFonts w:ascii="Arial" w:hAnsi="Arial" w:cs="Arial"/>
+          <w:color w:val="000000"/>
+          <w:sz w:val="22"/>
+          <w:szCs w:val="22"/>
+        </w:rPr>
+        <w:t>Her kan det ses at headeren indeholder information omkring type af indhold der bliver</w:t>
+      </w:r>
+      <w:r>
+        <w:rPr>
+          <w:rFonts w:ascii="Arial" w:hAnsi="Arial" w:cs="Arial"/>
+          <w:color w:val="000000"/>
+          <w:sz w:val="22"/>
+          <w:szCs w:val="22"/>
+        </w:rPr>
+        <w:t xml:space="preserve"> sendt, længden og meget andet. Denne header anvendes af parterne i kommunikationen for at kunne behandle dataen korrekt.</w:t>
+      </w:r>
+    </w:p>
+    <w:p>
+      <w:pPr>
+        <w:pStyle w:val="NormalWeb"/>
+        <w:spacing w:before="0" w:beforeAutospacing="0" w:after="0" w:afterAutospacing="0"/>
+        <w:ind w:left="1440"/>
+        <w:textAlignment w:val="baseline"/>
+        <w:rPr>
+          <w:rFonts w:ascii="Arial" w:hAnsi="Arial" w:cs="Arial"/>
+          <w:color w:val="000000"/>
+          <w:sz w:val="22"/>
+          <w:szCs w:val="22"/>
+        </w:rPr>
+      </w:pPr>
+    </w:p>
+    <w:p>
+      <w:pPr>
+        <w:pStyle w:val="NormalWeb"/>
+        <w:spacing w:before="0" w:beforeAutospacing="0" w:after="0" w:afterAutospacing="0"/>
+        <w:ind w:left="1440"/>
+        <w:textAlignment w:val="baseline"/>
+        <w:rPr>
+          <w:rFonts w:ascii="Arial" w:hAnsi="Arial" w:cs="Arial"/>
+          <w:color w:val="000000"/>
+          <w:sz w:val="22"/>
+          <w:szCs w:val="22"/>
+        </w:rPr>
+      </w:pPr>
+      <w:r>
+        <w:rPr>
+          <w:rFonts w:ascii="Arial" w:hAnsi="Arial" w:cs="Arial"/>
+          <w:color w:val="000000"/>
+          <w:sz w:val="22"/>
+          <w:szCs w:val="22"/>
+        </w:rPr>
+        <w:t>Der er flere forskellige former for HTTP requests, typisk arbejder man med GET requests som henter information fra en server, eksempelvis når du indlæser en hjemmeside og POST requests som sender data til en server, eksempelvis når du logger ind på en side, så bliver der sendt en POST request med dine informationer. Der er dog også andre former for requests så som PUT og DELETE.</w:t>
+      </w:r>
+    </w:p>
+    <w:p>
+      <w:pPr>
+        <w:pStyle w:val="NormalWeb"/>
+        <w:spacing w:before="0" w:beforeAutospacing="0" w:after="0" w:afterAutospacing="0"/>
+        <w:ind w:left="1440"/>
+        <w:textAlignment w:val="baseline"/>
+        <w:rPr>
+          <w:rFonts w:ascii="Arial" w:hAnsi="Arial" w:cs="Arial"/>
+          <w:color w:val="000000"/>
+          <w:sz w:val="22"/>
+          <w:szCs w:val="22"/>
+        </w:rPr>
+      </w:pPr>
+    </w:p>
+    <w:p>
+      <w:pPr>
+        <w:pStyle w:val="NormalWeb"/>
+        <w:spacing w:before="0" w:beforeAutospacing="0" w:after="0" w:afterAutospacing="0"/>
+        <w:ind w:left="1440"/>
+        <w:textAlignment w:val="baseline"/>
+        <w:rPr>
+          <w:rFonts w:ascii="Arial" w:hAnsi="Arial" w:cs="Arial"/>
+          <w:color w:val="000000"/>
+          <w:sz w:val="22"/>
+          <w:szCs w:val="22"/>
+        </w:rPr>
+      </w:pPr>
+      <w:r>
+        <w:rPr>
+          <w:rFonts w:ascii="Arial" w:hAnsi="Arial" w:cs="Arial"/>
+          <w:color w:val="000000"/>
+          <w:sz w:val="22"/>
+          <w:szCs w:val="22"/>
+        </w:rPr>
+        <w:t>Under motorhjelmen anvender HTTP igen lag 4 protokollen TCP (Transfer Control Protocol) for at oprette forbindelsen og sende dataen med, HTTP handler altså mere om hvordan dataen bliver pakket så den er ”spiselig” af server/client end den handler om hvordan dataen bliver overført</w:t>
+      </w:r>
       <w:bookmarkStart w:id="0" w:name="_GoBack"/>
       <w:bookmarkEnd w:id="0"/>
     </w:p>
@@ -392,7 +1014,7 @@
 </file>
 
 <file path=word/numbering.xml><?xml version="1.0" encoding="utf-8"?>
-<w:numbering xmlns:wpc="http://schemas.microsoft.com/office/word/2010/wordprocessingCanvas" xmlns:cx="http://schemas.microsoft.com/office/drawing/2014/chartex" xmlns:cx1="http://schemas.microsoft.com/office/drawing/2015/9/8/chartex" xmlns:cx2="http://schemas.microsoft.com/office/drawing/2015/10/21/chartex" xmlns:cx3="http://schemas.microsoft.com/office/drawing/2016/5/9/chartex" xmlns:cx4="http://schemas.microsoft.com/office/drawing/2016/5/10/chartex" xmlns:cx5="http://schemas.microsoft.com/office/drawing/2016/5/11/chartex" xmlns:cx6="http://schemas.microsoft.com/office/drawing/2016/5/12/chartex" xmlns:cx7="http://schemas.microsoft.com/office/drawing/2016/5/13/chartex" xmlns:cx8="http://schemas.microsoft.com/office/drawing/2016/5/14/chartex" xmlns:mc="http://schemas.openxmlformats.org/markup-compatibility/2006" xmlns:aink="http://schemas.microsoft.com/office/drawing/2016/ink" xmlns:am3d="http://schemas.microsoft.com/office/drawing/2017/model3d" xmlns:o="urn:schemas-microsoft-com:office:office" xmlns:r="http://schemas.openxmlformats.org/officeDocument/2006/relationships" xmlns:m="http://schemas.openxmlformats.org/officeDocument/2006/math" xmlns:v="urn:schemas-microsoft-com:vml" xmlns:wp14="http://schemas.microsoft.com/office/word/2010/wordprocessingDrawing" xmlns:wp="http://schemas.openxmlformats.org/drawingml/2006/wordprocessingDrawing" xmlns:w10="urn:schemas-microsoft-com:office:word" xmlns:w="http://schemas.openxmlformats.org/wordprocessingml/2006/main" xmlns:w14="http://schemas.microsoft.com/office/word/2010/wordml" xmlns:w15="http://schemas.microsoft.com/office/word/2012/wordml" xmlns:w16cid="http://schemas.microsoft.com/office/word/2016/wordml/cid" xmlns:w16se="http://schemas.microsoft.com/office/word/2015/wordml/symex" xmlns:wpg="http://schemas.microsoft.com/office/word/2010/wordprocessingGroup" xmlns:wpi="http://schemas.microsoft.com/office/word/2010/wordprocessingInk" xmlns:wne="http://schemas.microsoft.com/office/word/2006/wordml" xmlns:wps="http://schemas.microsoft.com/office/word/2010/wordprocessingShape" mc:Ignorable="w14 w15 w16se w16cid wp14">
+<w:numbering xmlns:wpc="http://schemas.microsoft.com/office/word/2010/wordprocessingCanvas" xmlns:mc="http://schemas.openxmlformats.org/markup-compatibility/2006" xmlns:o="urn:schemas-microsoft-com:office:office" xmlns:r="http://schemas.openxmlformats.org/officeDocument/2006/relationships" xmlns:m="http://schemas.openxmlformats.org/officeDocument/2006/math" xmlns:v="urn:schemas-microsoft-com:vml" xmlns:wp14="http://schemas.microsoft.com/office/word/2010/wordprocessingDrawing" xmlns:wp="http://schemas.openxmlformats.org/drawingml/2006/wordprocessingDrawing" xmlns:w10="urn:schemas-microsoft-com:office:word" xmlns:w="http://schemas.openxmlformats.org/wordprocessingml/2006/main" xmlns:w14="http://schemas.microsoft.com/office/word/2010/wordml" xmlns:w15="http://schemas.microsoft.com/office/word/2012/wordml" xmlns:wpg="http://schemas.microsoft.com/office/word/2010/wordprocessingGroup" xmlns:wpi="http://schemas.microsoft.com/office/word/2010/wordprocessingInk" xmlns:wne="http://schemas.microsoft.com/office/word/2006/wordml" xmlns:wps="http://schemas.microsoft.com/office/word/2010/wordprocessingShape" mc:Ignorable="w14 w15 wp14">
   <w:abstractNum w:abstractNumId="0" w15:restartNumberingAfterBreak="0">
     <w:nsid w:val="72C30484"/>
     <w:multiLevelType w:val="multilevel"/>
@@ -547,21 +1169,12 @@
   </w:num>
   <w:num w:numId="2">
     <w:abstractNumId w:val="0"/>
-    <w:lvlOverride w:ilvl="0"/>
-    <w:lvlOverride w:ilvl="1"/>
-    <w:lvlOverride w:ilvl="2"/>
-    <w:lvlOverride w:ilvl="3"/>
-    <w:lvlOverride w:ilvl="4"/>
-    <w:lvlOverride w:ilvl="5"/>
-    <w:lvlOverride w:ilvl="6"/>
-    <w:lvlOverride w:ilvl="7"/>
-    <w:lvlOverride w:ilvl="8"/>
   </w:num>
 </w:numbering>
 </file>
 
 <file path=word/styles.xml><?xml version="1.0" encoding="utf-8"?>
-<w:styles xmlns:mc="http://schemas.openxmlformats.org/markup-compatibility/2006" xmlns:r="http://schemas.openxmlformats.org/officeDocument/2006/relationships" xmlns:w="http://schemas.openxmlformats.org/wordprocessingml/2006/main" xmlns:w14="http://schemas.microsoft.com/office/word/2010/wordml" xmlns:w15="http://schemas.microsoft.com/office/word/2012/wordml" xmlns:w16cid="http://schemas.microsoft.com/office/word/2016/wordml/cid" xmlns:w16se="http://schemas.microsoft.com/office/word/2015/wordml/symex" mc:Ignorable="w14 w15 w16se w16cid">
+<w:styles xmlns:mc="http://schemas.openxmlformats.org/markup-compatibility/2006" xmlns:r="http://schemas.openxmlformats.org/officeDocument/2006/relationships" xmlns:w="http://schemas.openxmlformats.org/wordprocessingml/2006/main" xmlns:w14="http://schemas.microsoft.com/office/word/2010/wordml" xmlns:w15="http://schemas.microsoft.com/office/word/2012/wordml" mc:Ignorable="w14 w15">
   <w:docDefaults>
     <w:rPrDefault>
       <w:rPr>
@@ -577,7 +1190,7 @@
       </w:pPr>
     </w:pPrDefault>
   </w:docDefaults>
-  <w:latentStyles w:defLockedState="0" w:defUIPriority="99" w:defSemiHidden="0" w:defUnhideWhenUsed="0" w:defQFormat="0" w:count="377">
+  <w:latentStyles w:defLockedState="0" w:defUIPriority="99" w:defSemiHidden="0" w:defUnhideWhenUsed="0" w:defQFormat="0" w:count="371">
     <w:lsdException w:name="Normal" w:uiPriority="0" w:qFormat="1"/>
     <w:lsdException w:name="heading 1" w:uiPriority="9" w:qFormat="1"/>
     <w:lsdException w:name="heading 2" w:semiHidden="1" w:uiPriority="9" w:unhideWhenUsed="1" w:qFormat="1"/>
@@ -949,12 +1562,6 @@
     <w:lsdException w:name="List Table 5 Dark Accent 6" w:uiPriority="50"/>
     <w:lsdException w:name="List Table 6 Colorful Accent 6" w:uiPriority="51"/>
     <w:lsdException w:name="List Table 7 Colorful Accent 6" w:uiPriority="52"/>
-    <w:lsdException w:name="Mention" w:semiHidden="1" w:unhideWhenUsed="1"/>
-    <w:lsdException w:name="Smart Hyperlink" w:semiHidden="1" w:unhideWhenUsed="1"/>
-    <w:lsdException w:name="Hashtag" w:semiHidden="1" w:unhideWhenUsed="1"/>
-    <w:lsdException w:name="Unresolved Mention" w:semiHidden="1" w:unhideWhenUsed="1"/>
-    <w:lsdException w:name="Smart Link" w:semiHidden="1" w:unhideWhenUsed="1"/>
-    <w:lsdException w:name="Smart Link Error" w:semiHidden="1" w:unhideWhenUsed="1"/>
   </w:latentStyles>
   <w:style w:type="paragraph" w:default="1" w:styleId="Normal">
     <w:name w:val="Normal"/>
@@ -1148,7 +1755,6 @@
     <w:name w:val="Normal (Web)"/>
     <w:basedOn w:val="Normal"/>
     <w:uiPriority w:val="99"/>
-    <w:semiHidden/>
     <w:unhideWhenUsed/>
     <w:rsid w:val="00E91518"/>
     <w:pPr>
@@ -1160,6 +1766,82 @@
       <w:szCs w:val="24"/>
       <w:lang w:val="da-DK"/>
     </w:rPr>
+  </w:style>
+  <w:style w:type="paragraph" w:styleId="FormateretHTML">
+    <w:name w:val="HTML Preformatted"/>
+    <w:basedOn w:val="Normal"/>
+    <w:link w:val="FormateretHTMLTegn"/>
+    <w:uiPriority w:val="99"/>
+    <w:semiHidden/>
+    <w:unhideWhenUsed/>
+    <w:rsid w:val="00262495"/>
+    <w:pPr>
+      <w:tabs>
+        <w:tab w:val="left" w:pos="916"/>
+        <w:tab w:val="left" w:pos="1832"/>
+        <w:tab w:val="left" w:pos="2748"/>
+        <w:tab w:val="left" w:pos="3664"/>
+        <w:tab w:val="left" w:pos="4580"/>
+        <w:tab w:val="left" w:pos="5496"/>
+        <w:tab w:val="left" w:pos="6412"/>
+        <w:tab w:val="left" w:pos="7328"/>
+        <w:tab w:val="left" w:pos="8244"/>
+        <w:tab w:val="left" w:pos="9160"/>
+        <w:tab w:val="left" w:pos="10076"/>
+        <w:tab w:val="left" w:pos="10992"/>
+        <w:tab w:val="left" w:pos="11908"/>
+        <w:tab w:val="left" w:pos="12824"/>
+        <w:tab w:val="left" w:pos="13740"/>
+        <w:tab w:val="left" w:pos="14656"/>
+      </w:tabs>
+      <w:spacing w:line="240" w:lineRule="auto"/>
+    </w:pPr>
+    <w:rPr>
+      <w:rFonts w:ascii="Courier New" w:eastAsia="Times New Roman" w:hAnsi="Courier New" w:cs="Courier New"/>
+      <w:sz w:val="20"/>
+      <w:szCs w:val="20"/>
+      <w:lang w:val="da-DK"/>
+    </w:rPr>
+  </w:style>
+  <w:style w:type="character" w:customStyle="1" w:styleId="FormateretHTMLTegn">
+    <w:name w:val="Formateret HTML Tegn"/>
+    <w:basedOn w:val="Standardskrifttypeiafsnit"/>
+    <w:link w:val="FormateretHTML"/>
+    <w:uiPriority w:val="99"/>
+    <w:semiHidden/>
+    <w:rsid w:val="00262495"/>
+    <w:rPr>
+      <w:rFonts w:ascii="Courier New" w:eastAsia="Times New Roman" w:hAnsi="Courier New" w:cs="Courier New"/>
+      <w:sz w:val="20"/>
+      <w:szCs w:val="20"/>
+      <w:lang w:val="da-DK"/>
+    </w:rPr>
+  </w:style>
+  <w:style w:type="character" w:customStyle="1" w:styleId="na">
+    <w:name w:val="na"/>
+    <w:basedOn w:val="Standardskrifttypeiafsnit"/>
+    <w:rsid w:val="00262495"/>
+  </w:style>
+  <w:style w:type="character" w:customStyle="1" w:styleId="o">
+    <w:name w:val="o"/>
+    <w:basedOn w:val="Standardskrifttypeiafsnit"/>
+    <w:rsid w:val="00262495"/>
+  </w:style>
+  <w:style w:type="character" w:customStyle="1" w:styleId="l">
+    <w:name w:val="l"/>
+    <w:basedOn w:val="Standardskrifttypeiafsnit"/>
+    <w:rsid w:val="00262495"/>
+  </w:style>
+  <w:style w:type="paragraph" w:styleId="Listeafsnit">
+    <w:name w:val="List Paragraph"/>
+    <w:basedOn w:val="Normal"/>
+    <w:uiPriority w:val="34"/>
+    <w:qFormat/>
+    <w:rsid w:val="00262495"/>
+    <w:pPr>
+      <w:ind w:left="720"/>
+      <w:contextualSpacing/>
+    </w:pPr>
   </w:style>
 </w:styles>
 </file>

</xml_diff>